<commit_message>
working on hw 5
</commit_message>
<xml_diff>
--- a/HW 4/Harms HW 4.docx
+++ b/HW 4/Harms HW 4.docx
@@ -2590,8 +2590,287 @@
           <w:numId w:val="1"/>
         </w:numPr>
       </w:pPr>
+    </w:p>
+    <w:p>
+      <w:pPr>
+        <w:pStyle w:val="ListParagraph"/>
+        <w:numPr>
+          <w:ilvl w:val="1"/>
+          <w:numId w:val="1"/>
+        </w:numPr>
+      </w:pPr>
+      <w:r>
+        <w:t xml:space="preserve">1. </w:t>
+      </w:r>
+      <w:proofErr w:type="spellStart"/>
+      <w:r>
+        <w:t>UserID</w:t>
+      </w:r>
+      <w:proofErr w:type="spellEnd"/>
+      <w:r>
+        <w:t xml:space="preserve">, </w:t>
+      </w:r>
+      <w:proofErr w:type="spellStart"/>
+      <w:r>
+        <w:t>ComputerID</w:t>
+      </w:r>
+      <w:proofErr w:type="spellEnd"/>
+      <w:r>
+        <w:t xml:space="preserve"> and </w:t>
+      </w:r>
+      <w:proofErr w:type="spellStart"/>
+      <w:r>
+        <w:t>SoftwareID</w:t>
+      </w:r>
+      <w:proofErr w:type="spellEnd"/>
+      <w:r>
+        <w:t xml:space="preserve"> identify </w:t>
+      </w:r>
+      <w:proofErr w:type="spellStart"/>
+      <w:r>
+        <w:t>UserAuthDateStarts</w:t>
+      </w:r>
+      <w:proofErr w:type="spellEnd"/>
+      <w:r>
+        <w:t xml:space="preserve">, </w:t>
+      </w:r>
+      <w:proofErr w:type="spellStart"/>
+      <w:r>
+        <w:t>UserAuthDateEnds</w:t>
+      </w:r>
+      <w:proofErr w:type="spellEnd"/>
+      <w:r>
+        <w:t xml:space="preserve">, and </w:t>
+      </w:r>
+      <w:proofErr w:type="spellStart"/>
+      <w:r>
+        <w:t>UserAuthPass</w:t>
+      </w:r>
+      <w:proofErr w:type="spellEnd"/>
+      <w:r>
+        <w:t xml:space="preserve"> 2. </w:t>
+      </w:r>
+      <w:proofErr w:type="spellStart"/>
+      <w:r>
+        <w:t>SoftwareID</w:t>
+      </w:r>
+      <w:proofErr w:type="spellEnd"/>
+      <w:r>
+        <w:t xml:space="preserve"> &amp; </w:t>
+      </w:r>
+      <w:proofErr w:type="spellStart"/>
+      <w:r>
+        <w:t>ComputerID</w:t>
+      </w:r>
+      <w:proofErr w:type="spellEnd"/>
+      <w:r>
+        <w:t xml:space="preserve"> identify </w:t>
+      </w:r>
+      <w:proofErr w:type="spellStart"/>
+      <w:r>
+        <w:t>SoftwareExpDate</w:t>
+      </w:r>
+      <w:proofErr w:type="spellEnd"/>
+      <w:r>
+        <w:t xml:space="preserve">, and </w:t>
+      </w:r>
+      <w:proofErr w:type="spellStart"/>
+      <w:r>
+        <w:t>SoftWarePrice</w:t>
+      </w:r>
+      <w:proofErr w:type="spellEnd"/>
+      <w:r>
+        <w:t xml:space="preserve"> 3. </w:t>
+      </w:r>
+      <w:proofErr w:type="spellStart"/>
+      <w:r>
+        <w:t>computerID</w:t>
+      </w:r>
+      <w:proofErr w:type="spellEnd"/>
+      <w:r>
+        <w:t xml:space="preserve"> and </w:t>
+      </w:r>
+      <w:proofErr w:type="spellStart"/>
+      <w:r>
+        <w:t>VendorID</w:t>
+      </w:r>
+      <w:proofErr w:type="spellEnd"/>
+      <w:r>
+        <w:t xml:space="preserve"> identify </w:t>
+      </w:r>
+      <w:proofErr w:type="spellStart"/>
+      <w:r>
+        <w:t>PurchasePrice</w:t>
+      </w:r>
+      <w:proofErr w:type="spellEnd"/>
+      <w:r>
+        <w:t xml:space="preserve"> 4. </w:t>
+      </w:r>
+      <w:proofErr w:type="spellStart"/>
+      <w:r>
+        <w:t>VendorID</w:t>
+      </w:r>
+      <w:proofErr w:type="spellEnd"/>
+      <w:r>
+        <w:t xml:space="preserve"> identifies </w:t>
+      </w:r>
+      <w:proofErr w:type="spellStart"/>
+      <w:r>
+        <w:t>vendorname</w:t>
+      </w:r>
+      <w:proofErr w:type="spellEnd"/>
+      <w:r>
+        <w:t xml:space="preserve">, </w:t>
+      </w:r>
+      <w:proofErr w:type="spellStart"/>
+      <w:r>
+        <w:t>vendorphone</w:t>
+      </w:r>
+      <w:proofErr w:type="spellEnd"/>
+      <w:r>
+        <w:t xml:space="preserve">, </w:t>
+      </w:r>
+      <w:proofErr w:type="spellStart"/>
+      <w:r>
+        <w:t>vendorsupportid</w:t>
+      </w:r>
+      <w:proofErr w:type="spellEnd"/>
+      <w:r>
+        <w:t xml:space="preserve">, </w:t>
+      </w:r>
+      <w:proofErr w:type="spellStart"/>
+      <w:r>
+        <w:t>vendorsupportphone</w:t>
+      </w:r>
+      <w:proofErr w:type="spellEnd"/>
+      <w:r>
+        <w:t xml:space="preserve">, </w:t>
+      </w:r>
+      <w:proofErr w:type="spellStart"/>
+      <w:r>
+        <w:t>vendorsupportname</w:t>
+      </w:r>
+      <w:proofErr w:type="spellEnd"/>
+      <w:r>
+        <w:t xml:space="preserve"> 5. </w:t>
+      </w:r>
+      <w:proofErr w:type="spellStart"/>
+      <w:r>
+        <w:t>Softwareid</w:t>
+      </w:r>
+      <w:proofErr w:type="spellEnd"/>
+      <w:r>
+        <w:t xml:space="preserve"> identifies </w:t>
+      </w:r>
+      <w:proofErr w:type="spellStart"/>
+      <w:r>
+        <w:t>softwarename</w:t>
+      </w:r>
+      <w:proofErr w:type="spellEnd"/>
+      <w:r>
+        <w:t xml:space="preserve">, </w:t>
+      </w:r>
+      <w:proofErr w:type="spellStart"/>
+      <w:r>
+        <w:t>softwarevendor</w:t>
+      </w:r>
+      <w:proofErr w:type="spellEnd"/>
+      <w:r>
+        <w:t xml:space="preserve"> 6. </w:t>
+      </w:r>
+      <w:proofErr w:type="spellStart"/>
+      <w:r>
+        <w:t>Userid</w:t>
+      </w:r>
+      <w:proofErr w:type="spellEnd"/>
+      <w:r>
+        <w:t xml:space="preserve"> identifies username.</w:t>
+      </w:r>
       <w:bookmarkStart w:id="0" w:name="_GoBack"/>
       <w:bookmarkEnd w:id="0"/>
+    </w:p>
+    <w:p>
+      <w:pPr>
+        <w:pStyle w:val="ListParagraph"/>
+        <w:numPr>
+          <w:ilvl w:val="1"/>
+          <w:numId w:val="1"/>
+        </w:numPr>
+      </w:pPr>
+      <w:r>
+        <w:t xml:space="preserve"> </w:t>
+      </w:r>
+      <w:r>
+        <w:t xml:space="preserve">1. Is a full dependency, 2. Is a </w:t>
+      </w:r>
+      <w:r>
+        <w:t>partial</w:t>
+      </w:r>
+      <w:r>
+        <w:t xml:space="preserve"> dep, 3. Is a </w:t>
+      </w:r>
+      <w:r>
+        <w:t>partial</w:t>
+      </w:r>
+      <w:r>
+        <w:t xml:space="preserve"> dep, 4. Is a partial, 5. Is a partial, 6. Is a transitive</w:t>
+      </w:r>
+    </w:p>
+    <w:p>
+      <w:pPr>
+        <w:pStyle w:val="ListParagraph"/>
+        <w:numPr>
+          <w:ilvl w:val="1"/>
+          <w:numId w:val="1"/>
+        </w:numPr>
+      </w:pPr>
+      <w:r>
+        <w:t>No, dependency 4 can be broken up into separate dependencies</w:t>
+      </w:r>
+    </w:p>
+    <w:p>
+      <w:pPr>
+        <w:pStyle w:val="ListParagraph"/>
+        <w:numPr>
+          <w:ilvl w:val="1"/>
+          <w:numId w:val="1"/>
+        </w:numPr>
+      </w:pPr>
+      <w:r>
+        <w:t xml:space="preserve">Break off </w:t>
+      </w:r>
+      <w:proofErr w:type="spellStart"/>
+      <w:r>
+        <w:t>vendorsupportid</w:t>
+      </w:r>
+      <w:proofErr w:type="spellEnd"/>
+      <w:r>
+        <w:t xml:space="preserve">, </w:t>
+      </w:r>
+      <w:proofErr w:type="spellStart"/>
+      <w:r>
+        <w:t>vendorsupportphone</w:t>
+      </w:r>
+      <w:proofErr w:type="spellEnd"/>
+      <w:r>
+        <w:t xml:space="preserve">, and </w:t>
+      </w:r>
+      <w:proofErr w:type="spellStart"/>
+      <w:r>
+        <w:t>vendorsupport</w:t>
+      </w:r>
+      <w:proofErr w:type="spellEnd"/>
+      <w:r>
+        <w:t xml:space="preserve"> name into separate relation, and keep </w:t>
+      </w:r>
+      <w:proofErr w:type="spellStart"/>
+      <w:r>
+        <w:t>vendorsupport</w:t>
+      </w:r>
+      <w:proofErr w:type="spellEnd"/>
+      <w:r>
+        <w:t xml:space="preserve"> id behind in original relation as a foreign key.</w:t>
+      </w:r>
     </w:p>
     <w:p>
       <w:pPr>
@@ -4253,6 +4532,7 @@
           <w:p>
             <w:proofErr w:type="spellStart"/>
             <w:r>
+              <w:lastRenderedPageBreak/>
               <w:t>VehicleID</w:t>
             </w:r>
             <w:proofErr w:type="spellEnd"/>
@@ -4553,7 +4833,6 @@
           </w:tcPr>
           <w:p>
             <w:r>
-              <w:lastRenderedPageBreak/>
               <w:t>7234</w:t>
             </w:r>
           </w:p>

</xml_diff>